<commit_message>
updated the report with 2a
</commit_message>
<xml_diff>
--- a/08_TrustworthyAI/Report.docx
+++ b/08_TrustworthyAI/Report.docx
@@ -2107,14 +2107,27 @@
       <w:r>
         <w:t xml:space="preserve">Table </w:t>
       </w:r>
-      <w:fldSimple w:instr=" SEQ Table \* ARABIC ">
-        <w:r>
-          <w:rPr>
-            <w:noProof/>
-          </w:rPr>
-          <w:t>1</w:t>
-        </w:r>
-      </w:fldSimple>
+      <w:r>
+        <w:fldChar w:fldCharType="begin"/>
+      </w:r>
+      <w:r>
+        <w:instrText xml:space="preserve"> SEQ Table \* ARABIC </w:instrText>
+      </w:r>
+      <w:r>
+        <w:fldChar w:fldCharType="separate"/>
+      </w:r>
+      <w:r>
+        <w:rPr>
+          <w:noProof/>
+        </w:rPr>
+        <w:t>1</w:t>
+      </w:r>
+      <w:r>
+        <w:rPr>
+          <w:noProof/>
+        </w:rPr>
+        <w:fldChar w:fldCharType="end"/>
+      </w:r>
       <w:r>
         <w:rPr>
           <w:lang w:val="en-US"/>
@@ -2442,6 +2455,2502 @@
           <w:lang w:val="en-US"/>
         </w:rPr>
         <w:t>’ dataset performs the best while taking relatively little time to train.</w:t>
+      </w:r>
+    </w:p>
+    <w:p>
+      <w:pPr>
+        <w:jc w:val="both"/>
+        <w:rPr>
+          <w:lang w:val="en-US"/>
+        </w:rPr>
+      </w:pPr>
+    </w:p>
+    <w:p>
+      <w:pPr>
+        <w:rPr>
+          <w:lang w:val="en-US"/>
+        </w:rPr>
+      </w:pPr>
+      <w:r>
+        <w:rPr>
+          <w:lang w:val="en-US"/>
+        </w:rPr>
+        <w:br w:type="page"/>
+      </w:r>
+    </w:p>
+    <w:p>
+      <w:pPr>
+        <w:jc w:val="both"/>
+        <w:rPr>
+          <w:lang w:val="en-US"/>
+        </w:rPr>
+      </w:pPr>
+    </w:p>
+    <w:p>
+      <w:pPr>
+        <w:jc w:val="both"/>
+        <w:rPr>
+          <w:lang w:val="en-US"/>
+        </w:rPr>
+      </w:pPr>
+    </w:p>
+    <w:p>
+      <w:pPr>
+        <w:rPr>
+          <w:b/>
+          <w:bCs/>
+          <w:sz w:val="32"/>
+          <w:szCs w:val="32"/>
+          <w:lang w:val="en-US"/>
+        </w:rPr>
+      </w:pPr>
+      <w:r>
+        <w:rPr>
+          <w:b/>
+          <w:bCs/>
+          <w:sz w:val="32"/>
+          <w:szCs w:val="32"/>
+          <w:lang w:val="en-US"/>
+        </w:rPr>
+        <w:t xml:space="preserve">Task </w:t>
+      </w:r>
+      <w:r>
+        <w:rPr>
+          <w:b/>
+          <w:bCs/>
+          <w:sz w:val="32"/>
+          <w:szCs w:val="32"/>
+          <w:lang w:val="en-US"/>
+        </w:rPr>
+        <w:t>2</w:t>
+      </w:r>
+      <w:r>
+        <w:rPr>
+          <w:b/>
+          <w:bCs/>
+          <w:sz w:val="32"/>
+          <w:szCs w:val="32"/>
+          <w:lang w:val="en-US"/>
+        </w:rPr>
+        <w:t xml:space="preserve"> </w:t>
+      </w:r>
+      <w:r>
+        <w:rPr>
+          <w:b/>
+          <w:bCs/>
+          <w:sz w:val="32"/>
+          <w:szCs w:val="32"/>
+          <w:lang w:val="en-US"/>
+        </w:rPr>
+        <w:t>a)</w:t>
+      </w:r>
+    </w:p>
+    <w:p>
+      <w:pPr>
+        <w:rPr>
+          <w:b/>
+          <w:bCs/>
+          <w:sz w:val="32"/>
+          <w:szCs w:val="32"/>
+          <w:lang w:val="en-US"/>
+        </w:rPr>
+      </w:pPr>
+    </w:p>
+    <w:p>
+      <w:pPr>
+        <w:rPr>
+          <w:lang w:val="en-US"/>
+        </w:rPr>
+      </w:pPr>
+      <w:r>
+        <w:rPr>
+          <w:lang w:val="en-US"/>
+        </w:rPr>
+        <w:t xml:space="preserve">We ran a simulation for federated learning with 3 clients, we used a simple CNN implementation consisting of 4 convolution layers and one full connected layer. </w:t>
+      </w:r>
+    </w:p>
+    <w:p>
+      <w:pPr>
+        <w:rPr>
+          <w:lang w:val="en-US"/>
+        </w:rPr>
+      </w:pPr>
+    </w:p>
+    <w:p>
+      <w:pPr>
+        <w:rPr>
+          <w:lang w:val="en-US"/>
+        </w:rPr>
+      </w:pPr>
+      <w:r>
+        <w:rPr>
+          <w:lang w:val="en-US"/>
+        </w:rPr>
+        <w:t xml:space="preserve">We created a load dataset function to load the </w:t>
+      </w:r>
+      <w:proofErr w:type="spellStart"/>
+      <w:r>
+        <w:rPr>
+          <w:lang w:val="en-US"/>
+        </w:rPr>
+        <w:t>ChestMnist</w:t>
+      </w:r>
+      <w:proofErr w:type="spellEnd"/>
+      <w:r>
+        <w:rPr>
+          <w:lang w:val="en-US"/>
+        </w:rPr>
+        <w:t xml:space="preserve"> dataset in a way to create a list of </w:t>
+      </w:r>
+      <w:proofErr w:type="spellStart"/>
+      <w:r>
+        <w:rPr>
+          <w:i/>
+          <w:iCs/>
+          <w:lang w:val="en-US"/>
+        </w:rPr>
+        <w:t>trainloaders</w:t>
+      </w:r>
+      <w:proofErr w:type="spellEnd"/>
+      <w:r>
+        <w:rPr>
+          <w:lang w:val="en-US"/>
+        </w:rPr>
+        <w:t xml:space="preserve"> and </w:t>
+      </w:r>
+      <w:proofErr w:type="spellStart"/>
+      <w:r>
+        <w:rPr>
+          <w:i/>
+          <w:iCs/>
+          <w:lang w:val="en-US"/>
+        </w:rPr>
+        <w:t>valloaders</w:t>
+      </w:r>
+      <w:proofErr w:type="spellEnd"/>
+      <w:r>
+        <w:rPr>
+          <w:lang w:val="en-US"/>
+        </w:rPr>
+        <w:t xml:space="preserve"> with </w:t>
+      </w:r>
+      <w:r>
+        <w:rPr>
+          <w:i/>
+          <w:iCs/>
+          <w:lang w:val="en-US"/>
+        </w:rPr>
+        <w:t>length = number of clients</w:t>
+      </w:r>
+      <w:r>
+        <w:rPr>
+          <w:lang w:val="en-US"/>
+        </w:rPr>
+        <w:t xml:space="preserve">, </w:t>
+      </w:r>
+      <w:r>
+        <w:rPr>
+          <w:lang w:val="en-US"/>
+        </w:rPr>
+        <w:t xml:space="preserve">the function also returns the </w:t>
+      </w:r>
+      <w:proofErr w:type="spellStart"/>
+      <w:r>
+        <w:rPr>
+          <w:lang w:val="en-US"/>
+        </w:rPr>
+        <w:t>testloader</w:t>
+      </w:r>
+      <w:proofErr w:type="spellEnd"/>
+      <w:r>
+        <w:rPr>
+          <w:lang w:val="en-US"/>
+        </w:rPr>
+        <w:t xml:space="preserve"> which is used at the server-side to evaluate the training</w:t>
+      </w:r>
+    </w:p>
+    <w:p>
+      <w:pPr>
+        <w:rPr>
+          <w:lang w:val="en-US"/>
+        </w:rPr>
+      </w:pPr>
+    </w:p>
+    <w:p>
+      <w:pPr>
+        <w:rPr>
+          <w:lang w:val="en-US"/>
+        </w:rPr>
+      </w:pPr>
+      <w:r>
+        <w:rPr>
+          <w:lang w:val="en-US"/>
+        </w:rPr>
+        <w:t xml:space="preserve">The metrics were aggregated using a simple weighted average function. </w:t>
+      </w:r>
+    </w:p>
+    <w:p>
+      <w:pPr>
+        <w:rPr>
+          <w:lang w:val="en-US"/>
+        </w:rPr>
+      </w:pPr>
+      <w:r>
+        <w:rPr>
+          <w:lang w:val="en-US"/>
+        </w:rPr>
+        <w:t xml:space="preserve">The evaluation was done at the client side with a small portion of the validation dataset (referred to as distributed in the table) and on the server-side with the test dataset </w:t>
+      </w:r>
+      <w:r>
+        <w:rPr>
+          <w:lang w:val="en-US"/>
+        </w:rPr>
+        <w:t xml:space="preserve">(referred to as </w:t>
+      </w:r>
+      <w:r>
+        <w:rPr>
+          <w:lang w:val="en-US"/>
+        </w:rPr>
+        <w:t>centralized</w:t>
+      </w:r>
+      <w:r>
+        <w:rPr>
+          <w:lang w:val="en-US"/>
+        </w:rPr>
+        <w:t xml:space="preserve"> in the table)</w:t>
+      </w:r>
+    </w:p>
+    <w:p>
+      <w:pPr>
+        <w:rPr>
+          <w:lang w:val="en-US"/>
+        </w:rPr>
+      </w:pPr>
+    </w:p>
+    <w:p>
+      <w:pPr>
+        <w:rPr>
+          <w:lang w:val="en-US"/>
+        </w:rPr>
+      </w:pPr>
+      <w:r>
+        <w:rPr>
+          <w:lang w:val="en-US"/>
+        </w:rPr>
+        <w:t xml:space="preserve">We tried this setup and documented the results while varying the batch size and learning rate as follows </w:t>
+      </w:r>
+    </w:p>
+    <w:p>
+      <w:pPr>
+        <w:pStyle w:val="ListParagraph"/>
+        <w:numPr>
+          <w:ilvl w:val="0"/>
+          <w:numId w:val="5"/>
+        </w:numPr>
+        <w:rPr>
+          <w:lang w:val="en-US"/>
+        </w:rPr>
+      </w:pPr>
+      <w:r>
+        <w:rPr>
+          <w:lang w:val="en-US"/>
+        </w:rPr>
+        <w:t>Batch size = 32 and learning rate = 1e-3</w:t>
+      </w:r>
+    </w:p>
+    <w:p>
+      <w:pPr>
+        <w:pStyle w:val="ListParagraph"/>
+        <w:numPr>
+          <w:ilvl w:val="0"/>
+          <w:numId w:val="5"/>
+        </w:numPr>
+        <w:rPr>
+          <w:lang w:val="en-US"/>
+        </w:rPr>
+      </w:pPr>
+      <w:r>
+        <w:rPr>
+          <w:lang w:val="en-US"/>
+        </w:rPr>
+        <w:t xml:space="preserve">Batch size = </w:t>
+      </w:r>
+      <w:r>
+        <w:rPr>
+          <w:lang w:val="en-US"/>
+        </w:rPr>
+        <w:t xml:space="preserve">8 </w:t>
+      </w:r>
+      <w:r>
+        <w:rPr>
+          <w:lang w:val="en-US"/>
+        </w:rPr>
+        <w:t xml:space="preserve"> and learning rate = 1e-3</w:t>
+      </w:r>
+    </w:p>
+    <w:p>
+      <w:pPr>
+        <w:pStyle w:val="ListParagraph"/>
+        <w:numPr>
+          <w:ilvl w:val="0"/>
+          <w:numId w:val="5"/>
+        </w:numPr>
+        <w:rPr>
+          <w:lang w:val="en-US"/>
+        </w:rPr>
+      </w:pPr>
+      <w:r>
+        <w:rPr>
+          <w:lang w:val="en-US"/>
+        </w:rPr>
+        <w:t xml:space="preserve">Batch size = </w:t>
+      </w:r>
+      <w:r>
+        <w:rPr>
+          <w:lang w:val="en-US"/>
+        </w:rPr>
+        <w:t>64</w:t>
+      </w:r>
+      <w:r>
+        <w:rPr>
+          <w:lang w:val="en-US"/>
+        </w:rPr>
+        <w:t xml:space="preserve"> and learning rate = 1e-3</w:t>
+      </w:r>
+    </w:p>
+    <w:p>
+      <w:pPr>
+        <w:pStyle w:val="ListParagraph"/>
+        <w:numPr>
+          <w:ilvl w:val="0"/>
+          <w:numId w:val="5"/>
+        </w:numPr>
+        <w:rPr>
+          <w:lang w:val="en-US"/>
+        </w:rPr>
+      </w:pPr>
+      <w:r>
+        <w:rPr>
+          <w:lang w:val="en-US"/>
+        </w:rPr>
+        <w:t>Batch size = 32 and learning rate = 1e-</w:t>
+      </w:r>
+      <w:r>
+        <w:rPr>
+          <w:lang w:val="en-US"/>
+        </w:rPr>
+        <w:t>1</w:t>
+      </w:r>
+    </w:p>
+    <w:p>
+      <w:pPr>
+        <w:rPr>
+          <w:b/>
+          <w:bCs/>
+          <w:sz w:val="32"/>
+          <w:szCs w:val="32"/>
+          <w:lang w:val="en-US"/>
+        </w:rPr>
+      </w:pPr>
+    </w:p>
+    <w:tbl>
+      <w:tblPr>
+        <w:tblStyle w:val="TableGrid"/>
+        <w:tblW w:w="0" w:type="auto"/>
+        <w:tblLook w:val="04A0" w:firstRow="1" w:lastRow="0" w:firstColumn="1" w:lastColumn="0" w:noHBand="0" w:noVBand="1"/>
+      </w:tblPr>
+      <w:tblGrid>
+        <w:gridCol w:w="1433"/>
+        <w:gridCol w:w="1272"/>
+        <w:gridCol w:w="1605"/>
+        <w:gridCol w:w="1496"/>
+        <w:gridCol w:w="1605"/>
+        <w:gridCol w:w="1605"/>
+      </w:tblGrid>
+      <w:tr>
+        <w:tc>
+          <w:tcPr>
+            <w:tcW w:w="1502" w:type="dxa"/>
+            <w:tcBorders>
+              <w:bottom w:val="single" w:sz="4" w:space="0" w:color="auto"/>
+            </w:tcBorders>
+          </w:tcPr>
+          <w:p>
+            <w:pPr>
+              <w:jc w:val="both"/>
+              <w:rPr>
+                <w:lang w:val="en-US"/>
+              </w:rPr>
+            </w:pPr>
+          </w:p>
+        </w:tc>
+        <w:tc>
+          <w:tcPr>
+            <w:tcW w:w="1502" w:type="dxa"/>
+            <w:tcBorders>
+              <w:bottom w:val="single" w:sz="4" w:space="0" w:color="auto"/>
+            </w:tcBorders>
+          </w:tcPr>
+          <w:p>
+            <w:pPr>
+              <w:jc w:val="both"/>
+              <w:rPr>
+                <w:lang w:val="en-US"/>
+              </w:rPr>
+            </w:pPr>
+            <w:r>
+              <w:rPr>
+                <w:lang w:val="en-US"/>
+              </w:rPr>
+              <w:t>Round</w:t>
+            </w:r>
+          </w:p>
+        </w:tc>
+        <w:tc>
+          <w:tcPr>
+            <w:tcW w:w="1503" w:type="dxa"/>
+            <w:tcBorders>
+              <w:bottom w:val="single" w:sz="4" w:space="0" w:color="auto"/>
+            </w:tcBorders>
+          </w:tcPr>
+          <w:p>
+            <w:pPr>
+              <w:jc w:val="both"/>
+              <w:rPr>
+                <w:lang w:val="en-US"/>
+              </w:rPr>
+            </w:pPr>
+            <w:proofErr w:type="spellStart"/>
+            <w:r>
+              <w:rPr>
+                <w:lang w:val="en-US"/>
+              </w:rPr>
+              <w:t>Batch_size</w:t>
+            </w:r>
+            <w:proofErr w:type="spellEnd"/>
+            <w:r>
+              <w:rPr>
+                <w:lang w:val="en-US"/>
+              </w:rPr>
+              <w:t>=32</w:t>
+            </w:r>
+          </w:p>
+          <w:p>
+            <w:pPr>
+              <w:jc w:val="both"/>
+              <w:rPr>
+                <w:lang w:val="en-US"/>
+              </w:rPr>
+            </w:pPr>
+            <w:r>
+              <w:rPr>
+                <w:lang w:val="en-US"/>
+              </w:rPr>
+              <w:t>L_R = 1e-3</w:t>
+            </w:r>
+          </w:p>
+        </w:tc>
+        <w:tc>
+          <w:tcPr>
+            <w:tcW w:w="1503" w:type="dxa"/>
+            <w:tcBorders>
+              <w:bottom w:val="single" w:sz="4" w:space="0" w:color="auto"/>
+            </w:tcBorders>
+          </w:tcPr>
+          <w:p>
+            <w:pPr>
+              <w:jc w:val="both"/>
+              <w:rPr>
+                <w:lang w:val="en-US"/>
+              </w:rPr>
+            </w:pPr>
+            <w:proofErr w:type="spellStart"/>
+            <w:r>
+              <w:rPr>
+                <w:lang w:val="en-US"/>
+              </w:rPr>
+              <w:t>Batch_size</w:t>
+            </w:r>
+            <w:proofErr w:type="spellEnd"/>
+            <w:r>
+              <w:rPr>
+                <w:lang w:val="en-US"/>
+              </w:rPr>
+              <w:t>=</w:t>
+            </w:r>
+            <w:r>
+              <w:rPr>
+                <w:lang w:val="en-US"/>
+              </w:rPr>
+              <w:t>8</w:t>
+            </w:r>
+          </w:p>
+          <w:p>
+            <w:pPr>
+              <w:jc w:val="both"/>
+              <w:rPr>
+                <w:lang w:val="en-US"/>
+              </w:rPr>
+            </w:pPr>
+            <w:r>
+              <w:rPr>
+                <w:lang w:val="en-US"/>
+              </w:rPr>
+              <w:t>L_R = 1e-3</w:t>
+            </w:r>
+          </w:p>
+        </w:tc>
+        <w:tc>
+          <w:tcPr>
+            <w:tcW w:w="1503" w:type="dxa"/>
+            <w:tcBorders>
+              <w:bottom w:val="single" w:sz="4" w:space="0" w:color="auto"/>
+            </w:tcBorders>
+          </w:tcPr>
+          <w:p>
+            <w:pPr>
+              <w:jc w:val="both"/>
+              <w:rPr>
+                <w:lang w:val="en-US"/>
+              </w:rPr>
+            </w:pPr>
+            <w:proofErr w:type="spellStart"/>
+            <w:r>
+              <w:rPr>
+                <w:lang w:val="en-US"/>
+              </w:rPr>
+              <w:t>Batch_size</w:t>
+            </w:r>
+            <w:proofErr w:type="spellEnd"/>
+            <w:r>
+              <w:rPr>
+                <w:lang w:val="en-US"/>
+              </w:rPr>
+              <w:t>=</w:t>
+            </w:r>
+            <w:r>
+              <w:rPr>
+                <w:lang w:val="en-US"/>
+              </w:rPr>
+              <w:t>64</w:t>
+            </w:r>
+          </w:p>
+          <w:p>
+            <w:pPr>
+              <w:jc w:val="both"/>
+              <w:rPr>
+                <w:lang w:val="en-US"/>
+              </w:rPr>
+            </w:pPr>
+            <w:r>
+              <w:rPr>
+                <w:lang w:val="en-US"/>
+              </w:rPr>
+              <w:t>L_R = 1e-3</w:t>
+            </w:r>
+          </w:p>
+        </w:tc>
+        <w:tc>
+          <w:tcPr>
+            <w:tcW w:w="1503" w:type="dxa"/>
+            <w:tcBorders>
+              <w:bottom w:val="single" w:sz="4" w:space="0" w:color="auto"/>
+            </w:tcBorders>
+          </w:tcPr>
+          <w:p>
+            <w:pPr>
+              <w:jc w:val="both"/>
+              <w:rPr>
+                <w:lang w:val="en-US"/>
+              </w:rPr>
+            </w:pPr>
+            <w:proofErr w:type="spellStart"/>
+            <w:r>
+              <w:rPr>
+                <w:lang w:val="en-US"/>
+              </w:rPr>
+              <w:t>Batch_size</w:t>
+            </w:r>
+            <w:proofErr w:type="spellEnd"/>
+            <w:r>
+              <w:rPr>
+                <w:lang w:val="en-US"/>
+              </w:rPr>
+              <w:t>=32</w:t>
+            </w:r>
+          </w:p>
+          <w:p>
+            <w:pPr>
+              <w:jc w:val="both"/>
+              <w:rPr>
+                <w:lang w:val="en-US"/>
+              </w:rPr>
+            </w:pPr>
+            <w:r>
+              <w:rPr>
+                <w:lang w:val="en-US"/>
+              </w:rPr>
+              <w:t>L_R = 1e-</w:t>
+            </w:r>
+            <w:r>
+              <w:rPr>
+                <w:lang w:val="en-US"/>
+              </w:rPr>
+              <w:t>1</w:t>
+            </w:r>
+          </w:p>
+        </w:tc>
+      </w:tr>
+      <w:tr>
+        <w:tc>
+          <w:tcPr>
+            <w:tcW w:w="1502" w:type="dxa"/>
+            <w:vMerge w:val="restart"/>
+            <w:tcBorders>
+              <w:top w:val="single" w:sz="4" w:space="0" w:color="auto"/>
+            </w:tcBorders>
+          </w:tcPr>
+          <w:p>
+            <w:pPr>
+              <w:jc w:val="both"/>
+              <w:rPr>
+                <w:lang w:val="en-US"/>
+              </w:rPr>
+            </w:pPr>
+            <w:r>
+              <w:rPr>
+                <w:lang w:val="en-US"/>
+              </w:rPr>
+              <w:t>Loss</w:t>
+            </w:r>
+            <w:r>
+              <w:rPr>
+                <w:lang w:val="en-US"/>
+              </w:rPr>
+              <w:t xml:space="preserve"> </w:t>
+            </w:r>
+            <w:r>
+              <w:rPr>
+                <w:lang w:val="en-US"/>
+              </w:rPr>
+              <w:sym w:font="Symbol" w:char="F0AF"/>
+            </w:r>
+            <w:r>
+              <w:rPr>
+                <w:lang w:val="en-US"/>
+              </w:rPr>
+              <w:t xml:space="preserve"> </w:t>
+            </w:r>
+            <w:r>
+              <w:rPr>
+                <w:lang w:val="en-US"/>
+              </w:rPr>
+              <w:t xml:space="preserve">Distributed </w:t>
+            </w:r>
+          </w:p>
+        </w:tc>
+        <w:tc>
+          <w:tcPr>
+            <w:tcW w:w="1502" w:type="dxa"/>
+            <w:tcBorders>
+              <w:top w:val="single" w:sz="4" w:space="0" w:color="auto"/>
+            </w:tcBorders>
+          </w:tcPr>
+          <w:p>
+            <w:pPr>
+              <w:jc w:val="both"/>
+              <w:rPr>
+                <w:lang w:val="en-US"/>
+              </w:rPr>
+            </w:pPr>
+            <w:r>
+              <w:rPr>
+                <w:lang w:val="en-US"/>
+              </w:rPr>
+              <w:t>1</w:t>
+            </w:r>
+          </w:p>
+        </w:tc>
+        <w:tc>
+          <w:tcPr>
+            <w:tcW w:w="1503" w:type="dxa"/>
+            <w:tcBorders>
+              <w:top w:val="single" w:sz="4" w:space="0" w:color="auto"/>
+            </w:tcBorders>
+          </w:tcPr>
+          <w:p>
+            <w:pPr>
+              <w:jc w:val="both"/>
+              <w:rPr>
+                <w:lang w:val="en-US"/>
+              </w:rPr>
+            </w:pPr>
+            <w:r>
+              <w:rPr>
+                <w:lang w:val="en-US"/>
+              </w:rPr>
+              <w:t>0.052</w:t>
+            </w:r>
+          </w:p>
+        </w:tc>
+        <w:tc>
+          <w:tcPr>
+            <w:tcW w:w="1503" w:type="dxa"/>
+            <w:tcBorders>
+              <w:top w:val="single" w:sz="4" w:space="0" w:color="auto"/>
+            </w:tcBorders>
+          </w:tcPr>
+          <w:p>
+            <w:pPr>
+              <w:jc w:val="both"/>
+              <w:rPr>
+                <w:lang w:val="en-US"/>
+              </w:rPr>
+            </w:pPr>
+            <w:r>
+              <w:rPr>
+                <w:lang w:val="en-US"/>
+              </w:rPr>
+              <w:t xml:space="preserve">0.211 </w:t>
+            </w:r>
+          </w:p>
+        </w:tc>
+        <w:tc>
+          <w:tcPr>
+            <w:tcW w:w="1503" w:type="dxa"/>
+            <w:tcBorders>
+              <w:top w:val="single" w:sz="4" w:space="0" w:color="auto"/>
+            </w:tcBorders>
+          </w:tcPr>
+          <w:p>
+            <w:pPr>
+              <w:rPr>
+                <w:b/>
+                <w:bCs/>
+                <w:lang w:val="en-US"/>
+              </w:rPr>
+            </w:pPr>
+            <w:r>
+              <w:rPr>
+                <w:b/>
+                <w:bCs/>
+                <w:lang w:val="en-US"/>
+              </w:rPr>
+              <w:t>0.026</w:t>
+            </w:r>
+            <w:r>
+              <w:rPr>
+                <w:b/>
+                <w:bCs/>
+                <w:lang w:val="en-US"/>
+              </w:rPr>
+              <w:t>1</w:t>
+            </w:r>
+          </w:p>
+        </w:tc>
+        <w:tc>
+          <w:tcPr>
+            <w:tcW w:w="1503" w:type="dxa"/>
+            <w:tcBorders>
+              <w:top w:val="single" w:sz="4" w:space="0" w:color="auto"/>
+            </w:tcBorders>
+          </w:tcPr>
+          <w:p>
+            <w:pPr>
+              <w:rPr>
+                <w:lang w:val="en-US"/>
+              </w:rPr>
+            </w:pPr>
+            <w:r>
+              <w:rPr>
+                <w:lang w:val="en-US"/>
+              </w:rPr>
+              <w:t>0.0504</w:t>
+            </w:r>
+          </w:p>
+        </w:tc>
+      </w:tr>
+      <w:tr>
+        <w:tc>
+          <w:tcPr>
+            <w:tcW w:w="1502" w:type="dxa"/>
+            <w:vMerge/>
+          </w:tcPr>
+          <w:p>
+            <w:pPr>
+              <w:jc w:val="both"/>
+              <w:rPr>
+                <w:lang w:val="en-US"/>
+              </w:rPr>
+            </w:pPr>
+          </w:p>
+        </w:tc>
+        <w:tc>
+          <w:tcPr>
+            <w:tcW w:w="1502" w:type="dxa"/>
+          </w:tcPr>
+          <w:p>
+            <w:pPr>
+              <w:jc w:val="both"/>
+              <w:rPr>
+                <w:lang w:val="en-US"/>
+              </w:rPr>
+            </w:pPr>
+            <w:r>
+              <w:rPr>
+                <w:lang w:val="en-US"/>
+              </w:rPr>
+              <w:t xml:space="preserve">2 </w:t>
+            </w:r>
+          </w:p>
+        </w:tc>
+        <w:tc>
+          <w:tcPr>
+            <w:tcW w:w="1503" w:type="dxa"/>
+          </w:tcPr>
+          <w:p>
+            <w:pPr>
+              <w:jc w:val="both"/>
+              <w:rPr>
+                <w:lang w:val="en-US"/>
+              </w:rPr>
+            </w:pPr>
+            <w:r>
+              <w:rPr>
+                <w:lang w:val="en-US"/>
+              </w:rPr>
+              <w:t>0.048</w:t>
+            </w:r>
+          </w:p>
+        </w:tc>
+        <w:tc>
+          <w:tcPr>
+            <w:tcW w:w="1503" w:type="dxa"/>
+          </w:tcPr>
+          <w:p>
+            <w:pPr>
+              <w:jc w:val="both"/>
+              <w:rPr>
+                <w:lang w:val="en-US"/>
+              </w:rPr>
+            </w:pPr>
+            <w:r>
+              <w:rPr>
+                <w:lang w:val="en-US"/>
+              </w:rPr>
+              <w:t>0.202</w:t>
+            </w:r>
+          </w:p>
+        </w:tc>
+        <w:tc>
+          <w:tcPr>
+            <w:tcW w:w="1503" w:type="dxa"/>
+          </w:tcPr>
+          <w:p>
+            <w:pPr>
+              <w:jc w:val="both"/>
+              <w:rPr>
+                <w:b/>
+                <w:bCs/>
+                <w:lang w:val="en-US"/>
+              </w:rPr>
+            </w:pPr>
+            <w:r>
+              <w:rPr>
+                <w:b/>
+                <w:bCs/>
+                <w:lang w:val="en-US"/>
+              </w:rPr>
+              <w:t>0.0243</w:t>
+            </w:r>
+          </w:p>
+        </w:tc>
+        <w:tc>
+          <w:tcPr>
+            <w:tcW w:w="1503" w:type="dxa"/>
+          </w:tcPr>
+          <w:p>
+            <w:pPr>
+              <w:jc w:val="both"/>
+              <w:rPr>
+                <w:lang w:val="en-US"/>
+              </w:rPr>
+            </w:pPr>
+            <w:r>
+              <w:rPr>
+                <w:lang w:val="en-US"/>
+              </w:rPr>
+              <w:t>0.0504</w:t>
+            </w:r>
+          </w:p>
+        </w:tc>
+      </w:tr>
+      <w:tr>
+        <w:tc>
+          <w:tcPr>
+            <w:tcW w:w="1502" w:type="dxa"/>
+            <w:vMerge/>
+          </w:tcPr>
+          <w:p>
+            <w:pPr>
+              <w:jc w:val="both"/>
+              <w:rPr>
+                <w:lang w:val="en-US"/>
+              </w:rPr>
+            </w:pPr>
+          </w:p>
+        </w:tc>
+        <w:tc>
+          <w:tcPr>
+            <w:tcW w:w="1502" w:type="dxa"/>
+          </w:tcPr>
+          <w:p>
+            <w:pPr>
+              <w:jc w:val="both"/>
+              <w:rPr>
+                <w:lang w:val="en-US"/>
+              </w:rPr>
+            </w:pPr>
+            <w:r>
+              <w:rPr>
+                <w:lang w:val="en-US"/>
+              </w:rPr>
+              <w:t>3</w:t>
+            </w:r>
+          </w:p>
+        </w:tc>
+        <w:tc>
+          <w:tcPr>
+            <w:tcW w:w="1503" w:type="dxa"/>
+          </w:tcPr>
+          <w:p>
+            <w:pPr>
+              <w:jc w:val="both"/>
+              <w:rPr>
+                <w:lang w:val="en-US"/>
+              </w:rPr>
+            </w:pPr>
+            <w:r>
+              <w:rPr>
+                <w:lang w:val="en-US"/>
+              </w:rPr>
+              <w:t>0.047</w:t>
+            </w:r>
+          </w:p>
+        </w:tc>
+        <w:tc>
+          <w:tcPr>
+            <w:tcW w:w="1503" w:type="dxa"/>
+          </w:tcPr>
+          <w:p>
+            <w:pPr>
+              <w:jc w:val="both"/>
+              <w:rPr>
+                <w:lang w:val="en-US"/>
+              </w:rPr>
+            </w:pPr>
+            <w:r>
+              <w:rPr>
+                <w:lang w:val="en-US"/>
+              </w:rPr>
+              <w:t>0.19</w:t>
+            </w:r>
+            <w:r>
+              <w:rPr>
+                <w:lang w:val="en-US"/>
+              </w:rPr>
+              <w:t>5</w:t>
+            </w:r>
+          </w:p>
+        </w:tc>
+        <w:tc>
+          <w:tcPr>
+            <w:tcW w:w="1503" w:type="dxa"/>
+          </w:tcPr>
+          <w:p>
+            <w:pPr>
+              <w:jc w:val="both"/>
+              <w:rPr>
+                <w:b/>
+                <w:bCs/>
+                <w:lang w:val="en-US"/>
+              </w:rPr>
+            </w:pPr>
+            <w:r>
+              <w:rPr>
+                <w:b/>
+                <w:bCs/>
+                <w:lang w:val="en-US"/>
+              </w:rPr>
+              <w:t>0.0241</w:t>
+            </w:r>
+          </w:p>
+        </w:tc>
+        <w:tc>
+          <w:tcPr>
+            <w:tcW w:w="1503" w:type="dxa"/>
+          </w:tcPr>
+          <w:p>
+            <w:pPr>
+              <w:jc w:val="both"/>
+              <w:rPr>
+                <w:lang w:val="en-US"/>
+              </w:rPr>
+            </w:pPr>
+            <w:r>
+              <w:rPr>
+                <w:lang w:val="en-US"/>
+              </w:rPr>
+              <w:t>0.0506</w:t>
+            </w:r>
+          </w:p>
+        </w:tc>
+      </w:tr>
+      <w:tr>
+        <w:tc>
+          <w:tcPr>
+            <w:tcW w:w="1502" w:type="dxa"/>
+            <w:vMerge w:val="restart"/>
+          </w:tcPr>
+          <w:p>
+            <w:pPr>
+              <w:jc w:val="both"/>
+              <w:rPr>
+                <w:lang w:val="en-US"/>
+              </w:rPr>
+            </w:pPr>
+            <w:r>
+              <w:rPr>
+                <w:lang w:val="en-US"/>
+              </w:rPr>
+              <w:t>Loss</w:t>
+            </w:r>
+            <w:r>
+              <w:rPr>
+                <w:lang w:val="en-US"/>
+              </w:rPr>
+              <w:t xml:space="preserve"> </w:t>
+            </w:r>
+            <w:r>
+              <w:rPr>
+                <w:lang w:val="en-US"/>
+              </w:rPr>
+              <w:sym w:font="Symbol" w:char="F0AF"/>
+            </w:r>
+            <w:r>
+              <w:rPr>
+                <w:lang w:val="en-US"/>
+              </w:rPr>
+              <w:t xml:space="preserve"> </w:t>
+            </w:r>
+            <w:r>
+              <w:rPr>
+                <w:lang w:val="en-US"/>
+              </w:rPr>
+              <w:t>Centralized</w:t>
+            </w:r>
+            <w:r>
+              <w:rPr>
+                <w:lang w:val="en-US"/>
+              </w:rPr>
+              <w:t xml:space="preserve"> </w:t>
+            </w:r>
+          </w:p>
+        </w:tc>
+        <w:tc>
+          <w:tcPr>
+            <w:tcW w:w="1502" w:type="dxa"/>
+          </w:tcPr>
+          <w:p>
+            <w:pPr>
+              <w:jc w:val="both"/>
+              <w:rPr>
+                <w:i/>
+                <w:iCs/>
+                <w:lang w:val="en-US"/>
+              </w:rPr>
+            </w:pPr>
+            <w:r>
+              <w:rPr>
+                <w:i/>
+                <w:iCs/>
+                <w:lang w:val="en-US"/>
+              </w:rPr>
+              <w:t>0</w:t>
+            </w:r>
+          </w:p>
+        </w:tc>
+        <w:tc>
+          <w:tcPr>
+            <w:tcW w:w="1503" w:type="dxa"/>
+          </w:tcPr>
+          <w:p>
+            <w:pPr>
+              <w:jc w:val="both"/>
+              <w:rPr>
+                <w:i/>
+                <w:iCs/>
+                <w:lang w:val="en-US"/>
+              </w:rPr>
+            </w:pPr>
+            <w:r>
+              <w:rPr>
+                <w:i/>
+                <w:iCs/>
+                <w:lang w:val="en-US"/>
+              </w:rPr>
+              <w:t>0.060</w:t>
+            </w:r>
+          </w:p>
+        </w:tc>
+        <w:tc>
+          <w:tcPr>
+            <w:tcW w:w="1503" w:type="dxa"/>
+          </w:tcPr>
+          <w:p>
+            <w:pPr>
+              <w:rPr>
+                <w:i/>
+                <w:iCs/>
+                <w:lang w:val="en-US"/>
+              </w:rPr>
+            </w:pPr>
+            <w:r>
+              <w:rPr>
+                <w:i/>
+                <w:iCs/>
+                <w:lang w:val="en-US"/>
+              </w:rPr>
+              <w:t>0.241</w:t>
+            </w:r>
+          </w:p>
+        </w:tc>
+        <w:tc>
+          <w:tcPr>
+            <w:tcW w:w="1503" w:type="dxa"/>
+          </w:tcPr>
+          <w:p>
+            <w:pPr>
+              <w:jc w:val="both"/>
+              <w:rPr>
+                <w:i/>
+                <w:iCs/>
+                <w:lang w:val="en-US"/>
+              </w:rPr>
+            </w:pPr>
+            <w:r>
+              <w:rPr>
+                <w:i/>
+                <w:iCs/>
+                <w:lang w:val="en-US"/>
+              </w:rPr>
+              <w:t>0.030</w:t>
+            </w:r>
+          </w:p>
+        </w:tc>
+        <w:tc>
+          <w:tcPr>
+            <w:tcW w:w="1503" w:type="dxa"/>
+          </w:tcPr>
+          <w:p>
+            <w:pPr>
+              <w:jc w:val="both"/>
+              <w:rPr>
+                <w:i/>
+                <w:iCs/>
+                <w:lang w:val="en-US"/>
+              </w:rPr>
+            </w:pPr>
+            <w:r>
+              <w:rPr>
+                <w:i/>
+                <w:iCs/>
+                <w:lang w:val="en-US"/>
+              </w:rPr>
+              <w:t>0.061</w:t>
+            </w:r>
+          </w:p>
+        </w:tc>
+      </w:tr>
+      <w:tr>
+        <w:tc>
+          <w:tcPr>
+            <w:tcW w:w="1502" w:type="dxa"/>
+            <w:vMerge/>
+          </w:tcPr>
+          <w:p>
+            <w:pPr>
+              <w:jc w:val="both"/>
+              <w:rPr>
+                <w:lang w:val="en-US"/>
+              </w:rPr>
+            </w:pPr>
+          </w:p>
+        </w:tc>
+        <w:tc>
+          <w:tcPr>
+            <w:tcW w:w="1502" w:type="dxa"/>
+          </w:tcPr>
+          <w:p>
+            <w:pPr>
+              <w:jc w:val="both"/>
+              <w:rPr>
+                <w:lang w:val="en-US"/>
+              </w:rPr>
+            </w:pPr>
+            <w:r>
+              <w:rPr>
+                <w:lang w:val="en-US"/>
+              </w:rPr>
+              <w:t>1</w:t>
+            </w:r>
+          </w:p>
+        </w:tc>
+        <w:tc>
+          <w:tcPr>
+            <w:tcW w:w="1503" w:type="dxa"/>
+          </w:tcPr>
+          <w:p>
+            <w:pPr>
+              <w:jc w:val="both"/>
+              <w:rPr>
+                <w:lang w:val="en-US"/>
+              </w:rPr>
+            </w:pPr>
+            <w:r>
+              <w:rPr>
+                <w:lang w:val="en-US"/>
+              </w:rPr>
+              <w:t>0.054</w:t>
+            </w:r>
+          </w:p>
+        </w:tc>
+        <w:tc>
+          <w:tcPr>
+            <w:tcW w:w="1503" w:type="dxa"/>
+          </w:tcPr>
+          <w:p>
+            <w:pPr>
+              <w:jc w:val="both"/>
+              <w:rPr>
+                <w:lang w:val="en-US"/>
+              </w:rPr>
+            </w:pPr>
+            <w:r>
+              <w:rPr>
+                <w:lang w:val="en-US"/>
+              </w:rPr>
+              <w:t>0.219</w:t>
+            </w:r>
+          </w:p>
+        </w:tc>
+        <w:tc>
+          <w:tcPr>
+            <w:tcW w:w="1503" w:type="dxa"/>
+          </w:tcPr>
+          <w:p>
+            <w:pPr>
+              <w:jc w:val="both"/>
+              <w:rPr>
+                <w:b/>
+                <w:bCs/>
+                <w:lang w:val="en-US"/>
+              </w:rPr>
+            </w:pPr>
+            <w:r>
+              <w:rPr>
+                <w:b/>
+                <w:bCs/>
+                <w:lang w:val="en-US"/>
+              </w:rPr>
+              <w:t>0.026</w:t>
+            </w:r>
+          </w:p>
+        </w:tc>
+        <w:tc>
+          <w:tcPr>
+            <w:tcW w:w="1503" w:type="dxa"/>
+          </w:tcPr>
+          <w:p>
+            <w:pPr>
+              <w:jc w:val="both"/>
+              <w:rPr>
+                <w:lang w:val="en-US"/>
+              </w:rPr>
+            </w:pPr>
+            <w:r>
+              <w:rPr>
+                <w:lang w:val="en-US"/>
+              </w:rPr>
+              <w:t>0.052</w:t>
+            </w:r>
+            <w:r>
+              <w:rPr>
+                <w:lang w:val="en-US"/>
+              </w:rPr>
+              <w:t>4</w:t>
+            </w:r>
+          </w:p>
+        </w:tc>
+      </w:tr>
+      <w:tr>
+        <w:tc>
+          <w:tcPr>
+            <w:tcW w:w="1502" w:type="dxa"/>
+            <w:vMerge/>
+          </w:tcPr>
+          <w:p>
+            <w:pPr>
+              <w:jc w:val="both"/>
+              <w:rPr>
+                <w:lang w:val="en-US"/>
+              </w:rPr>
+            </w:pPr>
+          </w:p>
+        </w:tc>
+        <w:tc>
+          <w:tcPr>
+            <w:tcW w:w="1502" w:type="dxa"/>
+          </w:tcPr>
+          <w:p>
+            <w:pPr>
+              <w:jc w:val="both"/>
+              <w:rPr>
+                <w:lang w:val="en-US"/>
+              </w:rPr>
+            </w:pPr>
+            <w:r>
+              <w:rPr>
+                <w:lang w:val="en-US"/>
+              </w:rPr>
+              <w:t>2</w:t>
+            </w:r>
+          </w:p>
+        </w:tc>
+        <w:tc>
+          <w:tcPr>
+            <w:tcW w:w="1503" w:type="dxa"/>
+          </w:tcPr>
+          <w:p>
+            <w:pPr>
+              <w:jc w:val="both"/>
+              <w:rPr>
+                <w:lang w:val="en-US"/>
+              </w:rPr>
+            </w:pPr>
+            <w:r>
+              <w:rPr>
+                <w:lang w:val="en-US"/>
+              </w:rPr>
+              <w:t>0.050</w:t>
+            </w:r>
+          </w:p>
+        </w:tc>
+        <w:tc>
+          <w:tcPr>
+            <w:tcW w:w="1503" w:type="dxa"/>
+          </w:tcPr>
+          <w:p>
+            <w:pPr>
+              <w:rPr>
+                <w:lang w:val="en-US"/>
+              </w:rPr>
+            </w:pPr>
+            <w:r>
+              <w:rPr>
+                <w:lang w:val="en-US"/>
+              </w:rPr>
+              <w:t>0.210</w:t>
+            </w:r>
+          </w:p>
+        </w:tc>
+        <w:tc>
+          <w:tcPr>
+            <w:tcW w:w="1503" w:type="dxa"/>
+          </w:tcPr>
+          <w:p>
+            <w:pPr>
+              <w:jc w:val="both"/>
+              <w:rPr>
+                <w:b/>
+                <w:bCs/>
+                <w:lang w:val="en-US"/>
+              </w:rPr>
+            </w:pPr>
+            <w:r>
+              <w:rPr>
+                <w:b/>
+                <w:bCs/>
+                <w:lang w:val="en-US"/>
+              </w:rPr>
+              <w:t>0.025</w:t>
+            </w:r>
+          </w:p>
+        </w:tc>
+        <w:tc>
+          <w:tcPr>
+            <w:tcW w:w="1503" w:type="dxa"/>
+          </w:tcPr>
+          <w:p>
+            <w:pPr>
+              <w:jc w:val="both"/>
+              <w:rPr>
+                <w:lang w:val="en-US"/>
+              </w:rPr>
+            </w:pPr>
+            <w:r>
+              <w:rPr>
+                <w:lang w:val="en-US"/>
+              </w:rPr>
+              <w:t>0.052</w:t>
+            </w:r>
+            <w:r>
+              <w:rPr>
+                <w:lang w:val="en-US"/>
+              </w:rPr>
+              <w:t>4</w:t>
+            </w:r>
+          </w:p>
+        </w:tc>
+      </w:tr>
+      <w:tr>
+        <w:tc>
+          <w:tcPr>
+            <w:tcW w:w="1502" w:type="dxa"/>
+            <w:vMerge/>
+          </w:tcPr>
+          <w:p>
+            <w:pPr>
+              <w:jc w:val="both"/>
+              <w:rPr>
+                <w:lang w:val="en-US"/>
+              </w:rPr>
+            </w:pPr>
+          </w:p>
+        </w:tc>
+        <w:tc>
+          <w:tcPr>
+            <w:tcW w:w="1502" w:type="dxa"/>
+          </w:tcPr>
+          <w:p>
+            <w:pPr>
+              <w:jc w:val="both"/>
+              <w:rPr>
+                <w:lang w:val="en-US"/>
+              </w:rPr>
+            </w:pPr>
+            <w:r>
+              <w:rPr>
+                <w:lang w:val="en-US"/>
+              </w:rPr>
+              <w:t>3</w:t>
+            </w:r>
+          </w:p>
+        </w:tc>
+        <w:tc>
+          <w:tcPr>
+            <w:tcW w:w="1503" w:type="dxa"/>
+          </w:tcPr>
+          <w:p>
+            <w:pPr>
+              <w:jc w:val="both"/>
+              <w:rPr>
+                <w:lang w:val="en-US"/>
+              </w:rPr>
+            </w:pPr>
+            <w:r>
+              <w:rPr>
+                <w:lang w:val="en-US"/>
+              </w:rPr>
+              <w:t>0.049</w:t>
+            </w:r>
+          </w:p>
+        </w:tc>
+        <w:tc>
+          <w:tcPr>
+            <w:tcW w:w="1503" w:type="dxa"/>
+          </w:tcPr>
+          <w:p>
+            <w:pPr>
+              <w:jc w:val="both"/>
+              <w:rPr>
+                <w:lang w:val="en-US"/>
+              </w:rPr>
+            </w:pPr>
+            <w:r>
+              <w:rPr>
+                <w:lang w:val="en-US"/>
+              </w:rPr>
+              <w:t>0.202</w:t>
+            </w:r>
+          </w:p>
+        </w:tc>
+        <w:tc>
+          <w:tcPr>
+            <w:tcW w:w="1503" w:type="dxa"/>
+          </w:tcPr>
+          <w:p>
+            <w:pPr>
+              <w:jc w:val="both"/>
+              <w:rPr>
+                <w:b/>
+                <w:bCs/>
+                <w:lang w:val="en-US"/>
+              </w:rPr>
+            </w:pPr>
+            <w:r>
+              <w:rPr>
+                <w:b/>
+                <w:bCs/>
+                <w:lang w:val="en-US"/>
+              </w:rPr>
+              <w:t>0.024</w:t>
+            </w:r>
+          </w:p>
+        </w:tc>
+        <w:tc>
+          <w:tcPr>
+            <w:tcW w:w="1503" w:type="dxa"/>
+          </w:tcPr>
+          <w:p>
+            <w:pPr>
+              <w:jc w:val="both"/>
+              <w:rPr>
+                <w:lang w:val="en-US"/>
+              </w:rPr>
+            </w:pPr>
+            <w:r>
+              <w:rPr>
+                <w:lang w:val="en-US"/>
+              </w:rPr>
+              <w:t>0.0525</w:t>
+            </w:r>
+          </w:p>
+        </w:tc>
+      </w:tr>
+      <w:tr>
+        <w:tc>
+          <w:tcPr>
+            <w:tcW w:w="1502" w:type="dxa"/>
+            <w:vMerge w:val="restart"/>
+          </w:tcPr>
+          <w:p>
+            <w:pPr>
+              <w:jc w:val="both"/>
+              <w:rPr>
+                <w:lang w:val="en-US"/>
+              </w:rPr>
+            </w:pPr>
+            <w:r>
+              <w:rPr>
+                <w:lang w:val="en-US"/>
+              </w:rPr>
+              <w:t>Accuracy</w:t>
+            </w:r>
+            <w:r>
+              <w:rPr>
+                <w:lang w:val="en-US"/>
+              </w:rPr>
+              <w:t xml:space="preserve"> </w:t>
+            </w:r>
+            <w:r>
+              <w:rPr>
+                <w:lang w:val="en-US"/>
+              </w:rPr>
+              <w:sym w:font="Symbol" w:char="F0AD"/>
+            </w:r>
+            <w:r>
+              <w:rPr>
+                <w:lang w:val="en-US"/>
+              </w:rPr>
+              <w:t xml:space="preserve"> Distributed</w:t>
+            </w:r>
+            <w:r>
+              <w:rPr>
+                <w:lang w:val="en-US"/>
+              </w:rPr>
+              <w:t xml:space="preserve"> </w:t>
+            </w:r>
+          </w:p>
+        </w:tc>
+        <w:tc>
+          <w:tcPr>
+            <w:tcW w:w="1502" w:type="dxa"/>
+          </w:tcPr>
+          <w:p>
+            <w:pPr>
+              <w:jc w:val="both"/>
+              <w:rPr>
+                <w:lang w:val="en-US"/>
+              </w:rPr>
+            </w:pPr>
+            <w:r>
+              <w:rPr>
+                <w:lang w:val="en-US"/>
+              </w:rPr>
+              <w:t>1</w:t>
+            </w:r>
+          </w:p>
+        </w:tc>
+        <w:tc>
+          <w:tcPr>
+            <w:tcW w:w="1503" w:type="dxa"/>
+          </w:tcPr>
+          <w:p>
+            <w:pPr>
+              <w:jc w:val="both"/>
+              <w:rPr>
+                <w:lang w:val="en-US"/>
+              </w:rPr>
+            </w:pPr>
+            <w:r>
+              <w:rPr>
+                <w:lang w:val="en-US"/>
+              </w:rPr>
+              <w:t xml:space="preserve">12.59 </w:t>
+            </w:r>
+          </w:p>
+        </w:tc>
+        <w:tc>
+          <w:tcPr>
+            <w:tcW w:w="1503" w:type="dxa"/>
+          </w:tcPr>
+          <w:p>
+            <w:pPr>
+              <w:jc w:val="both"/>
+              <w:rPr>
+                <w:lang w:val="en-US"/>
+              </w:rPr>
+            </w:pPr>
+            <w:r>
+              <w:rPr>
+                <w:lang w:val="en-US"/>
+              </w:rPr>
+              <w:t>12.594</w:t>
+            </w:r>
+          </w:p>
+        </w:tc>
+        <w:tc>
+          <w:tcPr>
+            <w:tcW w:w="1503" w:type="dxa"/>
+          </w:tcPr>
+          <w:p>
+            <w:pPr>
+              <w:jc w:val="both"/>
+              <w:rPr>
+                <w:b/>
+                <w:bCs/>
+                <w:lang w:val="en-US"/>
+              </w:rPr>
+            </w:pPr>
+            <w:r>
+              <w:rPr>
+                <w:b/>
+                <w:bCs/>
+                <w:lang w:val="en-US"/>
+              </w:rPr>
+              <w:t>12.6</w:t>
+            </w:r>
+          </w:p>
+        </w:tc>
+        <w:tc>
+          <w:tcPr>
+            <w:tcW w:w="1503" w:type="dxa"/>
+          </w:tcPr>
+          <w:p>
+            <w:pPr>
+              <w:jc w:val="both"/>
+              <w:rPr>
+                <w:lang w:val="en-US"/>
+              </w:rPr>
+            </w:pPr>
+            <w:r>
+              <w:rPr>
+                <w:lang w:val="en-US"/>
+              </w:rPr>
+              <w:t>12.59</w:t>
+            </w:r>
+          </w:p>
+        </w:tc>
+      </w:tr>
+      <w:tr>
+        <w:tc>
+          <w:tcPr>
+            <w:tcW w:w="1502" w:type="dxa"/>
+            <w:vMerge/>
+          </w:tcPr>
+          <w:p>
+            <w:pPr>
+              <w:jc w:val="both"/>
+              <w:rPr>
+                <w:lang w:val="en-US"/>
+              </w:rPr>
+            </w:pPr>
+          </w:p>
+        </w:tc>
+        <w:tc>
+          <w:tcPr>
+            <w:tcW w:w="1502" w:type="dxa"/>
+          </w:tcPr>
+          <w:p>
+            <w:pPr>
+              <w:jc w:val="both"/>
+              <w:rPr>
+                <w:lang w:val="en-US"/>
+              </w:rPr>
+            </w:pPr>
+            <w:r>
+              <w:rPr>
+                <w:lang w:val="en-US"/>
+              </w:rPr>
+              <w:t xml:space="preserve">2 </w:t>
+            </w:r>
+          </w:p>
+        </w:tc>
+        <w:tc>
+          <w:tcPr>
+            <w:tcW w:w="1503" w:type="dxa"/>
+          </w:tcPr>
+          <w:p>
+            <w:pPr>
+              <w:jc w:val="both"/>
+              <w:rPr>
+                <w:lang w:val="en-US"/>
+              </w:rPr>
+            </w:pPr>
+            <w:r>
+              <w:rPr>
+                <w:lang w:val="en-US"/>
+              </w:rPr>
+              <w:t>13.96</w:t>
+            </w:r>
+          </w:p>
+        </w:tc>
+        <w:tc>
+          <w:tcPr>
+            <w:tcW w:w="1503" w:type="dxa"/>
+          </w:tcPr>
+          <w:p>
+            <w:pPr>
+              <w:jc w:val="both"/>
+              <w:rPr>
+                <w:lang w:val="en-US"/>
+              </w:rPr>
+            </w:pPr>
+            <w:r>
+              <w:rPr>
+                <w:lang w:val="en-US"/>
+              </w:rPr>
+              <w:t>12.594</w:t>
+            </w:r>
+          </w:p>
+        </w:tc>
+        <w:tc>
+          <w:tcPr>
+            <w:tcW w:w="1503" w:type="dxa"/>
+          </w:tcPr>
+          <w:p>
+            <w:pPr>
+              <w:jc w:val="both"/>
+              <w:rPr>
+                <w:b/>
+                <w:bCs/>
+                <w:lang w:val="en-US"/>
+              </w:rPr>
+            </w:pPr>
+            <w:r>
+              <w:rPr>
+                <w:b/>
+                <w:bCs/>
+                <w:lang w:val="en-US"/>
+              </w:rPr>
+              <w:t>20.3</w:t>
+            </w:r>
+          </w:p>
+        </w:tc>
+        <w:tc>
+          <w:tcPr>
+            <w:tcW w:w="1503" w:type="dxa"/>
+          </w:tcPr>
+          <w:p>
+            <w:pPr>
+              <w:jc w:val="both"/>
+              <w:rPr>
+                <w:lang w:val="en-US"/>
+              </w:rPr>
+            </w:pPr>
+            <w:r>
+              <w:rPr>
+                <w:lang w:val="en-US"/>
+              </w:rPr>
+              <w:t>12.59</w:t>
+            </w:r>
+          </w:p>
+        </w:tc>
+      </w:tr>
+      <w:tr>
+        <w:tc>
+          <w:tcPr>
+            <w:tcW w:w="1502" w:type="dxa"/>
+            <w:vMerge/>
+          </w:tcPr>
+          <w:p>
+            <w:pPr>
+              <w:jc w:val="both"/>
+              <w:rPr>
+                <w:lang w:val="en-US"/>
+              </w:rPr>
+            </w:pPr>
+          </w:p>
+        </w:tc>
+        <w:tc>
+          <w:tcPr>
+            <w:tcW w:w="1502" w:type="dxa"/>
+          </w:tcPr>
+          <w:p>
+            <w:pPr>
+              <w:jc w:val="both"/>
+              <w:rPr>
+                <w:lang w:val="en-US"/>
+              </w:rPr>
+            </w:pPr>
+            <w:r>
+              <w:rPr>
+                <w:lang w:val="en-US"/>
+              </w:rPr>
+              <w:t>3</w:t>
+            </w:r>
+          </w:p>
+        </w:tc>
+        <w:tc>
+          <w:tcPr>
+            <w:tcW w:w="1503" w:type="dxa"/>
+          </w:tcPr>
+          <w:p>
+            <w:pPr>
+              <w:jc w:val="both"/>
+              <w:rPr>
+                <w:lang w:val="en-US"/>
+              </w:rPr>
+            </w:pPr>
+            <w:r>
+              <w:rPr>
+                <w:lang w:val="en-US"/>
+              </w:rPr>
+              <w:t>24.28</w:t>
+            </w:r>
+          </w:p>
+        </w:tc>
+        <w:tc>
+          <w:tcPr>
+            <w:tcW w:w="1503" w:type="dxa"/>
+          </w:tcPr>
+          <w:p>
+            <w:pPr>
+              <w:jc w:val="both"/>
+              <w:rPr>
+                <w:lang w:val="en-US"/>
+              </w:rPr>
+            </w:pPr>
+            <w:r>
+              <w:rPr>
+                <w:lang w:val="en-US"/>
+              </w:rPr>
+              <w:t>15.874</w:t>
+            </w:r>
+          </w:p>
+        </w:tc>
+        <w:tc>
+          <w:tcPr>
+            <w:tcW w:w="1503" w:type="dxa"/>
+          </w:tcPr>
+          <w:p>
+            <w:pPr>
+              <w:jc w:val="both"/>
+              <w:rPr>
+                <w:b/>
+                <w:bCs/>
+                <w:lang w:val="en-US"/>
+              </w:rPr>
+            </w:pPr>
+            <w:r>
+              <w:rPr>
+                <w:b/>
+                <w:bCs/>
+                <w:lang w:val="en-US"/>
+              </w:rPr>
+              <w:t>24.8</w:t>
+            </w:r>
+          </w:p>
+        </w:tc>
+        <w:tc>
+          <w:tcPr>
+            <w:tcW w:w="1503" w:type="dxa"/>
+          </w:tcPr>
+          <w:p>
+            <w:pPr>
+              <w:jc w:val="both"/>
+              <w:rPr>
+                <w:lang w:val="en-US"/>
+              </w:rPr>
+            </w:pPr>
+            <w:r>
+              <w:rPr>
+                <w:lang w:val="en-US"/>
+              </w:rPr>
+              <w:t>12.59</w:t>
+            </w:r>
+          </w:p>
+        </w:tc>
+      </w:tr>
+      <w:tr>
+        <w:tc>
+          <w:tcPr>
+            <w:tcW w:w="1502" w:type="dxa"/>
+            <w:vMerge w:val="restart"/>
+          </w:tcPr>
+          <w:p>
+            <w:pPr>
+              <w:jc w:val="both"/>
+              <w:rPr>
+                <w:lang w:val="en-US"/>
+              </w:rPr>
+            </w:pPr>
+            <w:r>
+              <w:rPr>
+                <w:lang w:val="en-US"/>
+              </w:rPr>
+              <w:t xml:space="preserve">Accuracy </w:t>
+            </w:r>
+            <w:r>
+              <w:rPr>
+                <w:lang w:val="en-US"/>
+              </w:rPr>
+              <w:sym w:font="Symbol" w:char="F0AD"/>
+            </w:r>
+            <w:r>
+              <w:rPr>
+                <w:lang w:val="en-US"/>
+              </w:rPr>
+              <w:t xml:space="preserve"> </w:t>
+            </w:r>
+            <w:r>
+              <w:rPr>
+                <w:lang w:val="en-US"/>
+              </w:rPr>
+              <w:t xml:space="preserve">Centralized </w:t>
+            </w:r>
+          </w:p>
+        </w:tc>
+        <w:tc>
+          <w:tcPr>
+            <w:tcW w:w="1502" w:type="dxa"/>
+          </w:tcPr>
+          <w:p>
+            <w:pPr>
+              <w:jc w:val="both"/>
+              <w:rPr>
+                <w:i/>
+                <w:iCs/>
+                <w:lang w:val="en-US"/>
+              </w:rPr>
+            </w:pPr>
+            <w:r>
+              <w:rPr>
+                <w:i/>
+                <w:iCs/>
+                <w:lang w:val="en-US"/>
+              </w:rPr>
+              <w:t>0</w:t>
+            </w:r>
+          </w:p>
+        </w:tc>
+        <w:tc>
+          <w:tcPr>
+            <w:tcW w:w="1503" w:type="dxa"/>
+          </w:tcPr>
+          <w:p>
+            <w:pPr>
+              <w:jc w:val="both"/>
+              <w:rPr>
+                <w:i/>
+                <w:iCs/>
+                <w:lang w:val="en-US"/>
+              </w:rPr>
+            </w:pPr>
+            <w:r>
+              <w:rPr>
+                <w:i/>
+                <w:iCs/>
+                <w:lang w:val="en-US"/>
+              </w:rPr>
+              <w:t>3.25</w:t>
+            </w:r>
+          </w:p>
+        </w:tc>
+        <w:tc>
+          <w:tcPr>
+            <w:tcW w:w="1503" w:type="dxa"/>
+          </w:tcPr>
+          <w:p>
+            <w:pPr>
+              <w:jc w:val="both"/>
+              <w:rPr>
+                <w:i/>
+                <w:iCs/>
+                <w:lang w:val="en-US"/>
+              </w:rPr>
+            </w:pPr>
+            <w:r>
+              <w:rPr>
+                <w:i/>
+                <w:iCs/>
+                <w:lang w:val="en-US"/>
+              </w:rPr>
+              <w:t>12.035</w:t>
+            </w:r>
+          </w:p>
+        </w:tc>
+        <w:tc>
+          <w:tcPr>
+            <w:tcW w:w="1503" w:type="dxa"/>
+          </w:tcPr>
+          <w:p>
+            <w:pPr>
+              <w:jc w:val="both"/>
+              <w:rPr>
+                <w:i/>
+                <w:iCs/>
+                <w:lang w:val="en-US"/>
+              </w:rPr>
+            </w:pPr>
+            <w:r>
+              <w:rPr>
+                <w:i/>
+                <w:iCs/>
+                <w:lang w:val="en-US"/>
+              </w:rPr>
+              <w:t>0.51</w:t>
+            </w:r>
+          </w:p>
+        </w:tc>
+        <w:tc>
+          <w:tcPr>
+            <w:tcW w:w="1503" w:type="dxa"/>
+          </w:tcPr>
+          <w:p>
+            <w:pPr>
+              <w:jc w:val="both"/>
+              <w:rPr>
+                <w:i/>
+                <w:iCs/>
+                <w:lang w:val="en-US"/>
+              </w:rPr>
+            </w:pPr>
+            <w:r>
+              <w:rPr>
+                <w:i/>
+                <w:iCs/>
+                <w:lang w:val="en-US"/>
+              </w:rPr>
+              <w:t>2.23</w:t>
+            </w:r>
+          </w:p>
+        </w:tc>
+      </w:tr>
+      <w:tr>
+        <w:tc>
+          <w:tcPr>
+            <w:tcW w:w="1502" w:type="dxa"/>
+            <w:vMerge/>
+          </w:tcPr>
+          <w:p>
+            <w:pPr>
+              <w:jc w:val="both"/>
+              <w:rPr>
+                <w:lang w:val="en-US"/>
+              </w:rPr>
+            </w:pPr>
+          </w:p>
+        </w:tc>
+        <w:tc>
+          <w:tcPr>
+            <w:tcW w:w="1502" w:type="dxa"/>
+          </w:tcPr>
+          <w:p>
+            <w:pPr>
+              <w:jc w:val="both"/>
+              <w:rPr>
+                <w:lang w:val="en-US"/>
+              </w:rPr>
+            </w:pPr>
+            <w:r>
+              <w:rPr>
+                <w:lang w:val="en-US"/>
+              </w:rPr>
+              <w:t>1</w:t>
+            </w:r>
+          </w:p>
+        </w:tc>
+        <w:tc>
+          <w:tcPr>
+            <w:tcW w:w="1503" w:type="dxa"/>
+          </w:tcPr>
+          <w:p>
+            <w:pPr>
+              <w:jc w:val="both"/>
+              <w:rPr>
+                <w:lang w:val="en-US"/>
+              </w:rPr>
+            </w:pPr>
+            <w:r>
+              <w:rPr>
+                <w:lang w:val="en-US"/>
+              </w:rPr>
+              <w:t>12.03</w:t>
+            </w:r>
+          </w:p>
+        </w:tc>
+        <w:tc>
+          <w:tcPr>
+            <w:tcW w:w="1503" w:type="dxa"/>
+          </w:tcPr>
+          <w:p>
+            <w:pPr>
+              <w:jc w:val="both"/>
+              <w:rPr>
+                <w:lang w:val="en-US"/>
+              </w:rPr>
+            </w:pPr>
+            <w:r>
+              <w:rPr>
+                <w:lang w:val="en-US"/>
+              </w:rPr>
+              <w:t>12.035</w:t>
+            </w:r>
+          </w:p>
+        </w:tc>
+        <w:tc>
+          <w:tcPr>
+            <w:tcW w:w="1503" w:type="dxa"/>
+          </w:tcPr>
+          <w:p>
+            <w:pPr>
+              <w:jc w:val="both"/>
+              <w:rPr>
+                <w:b/>
+                <w:bCs/>
+                <w:lang w:val="en-US"/>
+              </w:rPr>
+            </w:pPr>
+            <w:r>
+              <w:rPr>
+                <w:b/>
+                <w:bCs/>
+                <w:lang w:val="en-US"/>
+              </w:rPr>
+              <w:t xml:space="preserve">12.04 </w:t>
+            </w:r>
+          </w:p>
+        </w:tc>
+        <w:tc>
+          <w:tcPr>
+            <w:tcW w:w="1503" w:type="dxa"/>
+          </w:tcPr>
+          <w:p>
+            <w:pPr>
+              <w:jc w:val="both"/>
+              <w:rPr>
+                <w:lang w:val="en-US"/>
+              </w:rPr>
+            </w:pPr>
+            <w:r>
+              <w:rPr>
+                <w:lang w:val="en-US"/>
+              </w:rPr>
+              <w:t>12.035</w:t>
+            </w:r>
+          </w:p>
+        </w:tc>
+      </w:tr>
+      <w:tr>
+        <w:tc>
+          <w:tcPr>
+            <w:tcW w:w="1502" w:type="dxa"/>
+            <w:vMerge/>
+          </w:tcPr>
+          <w:p>
+            <w:pPr>
+              <w:jc w:val="both"/>
+              <w:rPr>
+                <w:lang w:val="en-US"/>
+              </w:rPr>
+            </w:pPr>
+          </w:p>
+        </w:tc>
+        <w:tc>
+          <w:tcPr>
+            <w:tcW w:w="1502" w:type="dxa"/>
+          </w:tcPr>
+          <w:p>
+            <w:pPr>
+              <w:jc w:val="both"/>
+              <w:rPr>
+                <w:lang w:val="en-US"/>
+              </w:rPr>
+            </w:pPr>
+            <w:r>
+              <w:rPr>
+                <w:lang w:val="en-US"/>
+              </w:rPr>
+              <w:t>2</w:t>
+            </w:r>
+          </w:p>
+        </w:tc>
+        <w:tc>
+          <w:tcPr>
+            <w:tcW w:w="1503" w:type="dxa"/>
+          </w:tcPr>
+          <w:p>
+            <w:pPr>
+              <w:jc w:val="both"/>
+              <w:rPr>
+                <w:lang w:val="en-US"/>
+              </w:rPr>
+            </w:pPr>
+            <w:r>
+              <w:rPr>
+                <w:lang w:val="en-US"/>
+              </w:rPr>
+              <w:t>13.40</w:t>
+            </w:r>
+          </w:p>
+        </w:tc>
+        <w:tc>
+          <w:tcPr>
+            <w:tcW w:w="1503" w:type="dxa"/>
+          </w:tcPr>
+          <w:p>
+            <w:pPr>
+              <w:jc w:val="both"/>
+              <w:rPr>
+                <w:lang w:val="en-US"/>
+              </w:rPr>
+            </w:pPr>
+            <w:r>
+              <w:rPr>
+                <w:lang w:val="en-US"/>
+              </w:rPr>
+              <w:t>12.035</w:t>
+            </w:r>
+          </w:p>
+        </w:tc>
+        <w:tc>
+          <w:tcPr>
+            <w:tcW w:w="1503" w:type="dxa"/>
+          </w:tcPr>
+          <w:p>
+            <w:pPr>
+              <w:jc w:val="both"/>
+              <w:rPr>
+                <w:b/>
+                <w:bCs/>
+                <w:lang w:val="en-US"/>
+              </w:rPr>
+            </w:pPr>
+            <w:r>
+              <w:rPr>
+                <w:b/>
+                <w:bCs/>
+                <w:lang w:val="en-US"/>
+              </w:rPr>
+              <w:t>19.74</w:t>
+            </w:r>
+          </w:p>
+        </w:tc>
+        <w:tc>
+          <w:tcPr>
+            <w:tcW w:w="1503" w:type="dxa"/>
+          </w:tcPr>
+          <w:p>
+            <w:pPr>
+              <w:jc w:val="both"/>
+              <w:rPr>
+                <w:lang w:val="en-US"/>
+              </w:rPr>
+            </w:pPr>
+            <w:r>
+              <w:rPr>
+                <w:lang w:val="en-US"/>
+              </w:rPr>
+              <w:t>12.035</w:t>
+            </w:r>
+          </w:p>
+        </w:tc>
+      </w:tr>
+      <w:tr>
+        <w:tc>
+          <w:tcPr>
+            <w:tcW w:w="1502" w:type="dxa"/>
+            <w:vMerge/>
+          </w:tcPr>
+          <w:p>
+            <w:pPr>
+              <w:jc w:val="both"/>
+              <w:rPr>
+                <w:lang w:val="en-US"/>
+              </w:rPr>
+            </w:pPr>
+          </w:p>
+        </w:tc>
+        <w:tc>
+          <w:tcPr>
+            <w:tcW w:w="1502" w:type="dxa"/>
+          </w:tcPr>
+          <w:p>
+            <w:pPr>
+              <w:jc w:val="both"/>
+              <w:rPr>
+                <w:lang w:val="en-US"/>
+              </w:rPr>
+            </w:pPr>
+            <w:r>
+              <w:rPr>
+                <w:lang w:val="en-US"/>
+              </w:rPr>
+              <w:t>3</w:t>
+            </w:r>
+          </w:p>
+        </w:tc>
+        <w:tc>
+          <w:tcPr>
+            <w:tcW w:w="1503" w:type="dxa"/>
+          </w:tcPr>
+          <w:p>
+            <w:pPr>
+              <w:jc w:val="both"/>
+              <w:rPr>
+                <w:lang w:val="en-US"/>
+              </w:rPr>
+            </w:pPr>
+            <w:r>
+              <w:rPr>
+                <w:lang w:val="en-US"/>
+              </w:rPr>
+              <w:t>23.81</w:t>
+            </w:r>
+          </w:p>
+        </w:tc>
+        <w:tc>
+          <w:tcPr>
+            <w:tcW w:w="1503" w:type="dxa"/>
+          </w:tcPr>
+          <w:p>
+            <w:pPr>
+              <w:jc w:val="both"/>
+              <w:rPr>
+                <w:lang w:val="en-US"/>
+              </w:rPr>
+            </w:pPr>
+            <w:r>
+              <w:rPr>
+                <w:lang w:val="en-US"/>
+              </w:rPr>
+              <w:t>15.517</w:t>
+            </w:r>
+          </w:p>
+        </w:tc>
+        <w:tc>
+          <w:tcPr>
+            <w:tcW w:w="1503" w:type="dxa"/>
+          </w:tcPr>
+          <w:p>
+            <w:pPr>
+              <w:jc w:val="both"/>
+              <w:rPr>
+                <w:b/>
+                <w:bCs/>
+                <w:lang w:val="en-US"/>
+              </w:rPr>
+            </w:pPr>
+            <w:r>
+              <w:rPr>
+                <w:b/>
+                <w:bCs/>
+                <w:lang w:val="en-US"/>
+              </w:rPr>
+              <w:t>24.54</w:t>
+            </w:r>
+          </w:p>
+        </w:tc>
+        <w:tc>
+          <w:tcPr>
+            <w:tcW w:w="1503" w:type="dxa"/>
+          </w:tcPr>
+          <w:p>
+            <w:pPr>
+              <w:jc w:val="both"/>
+              <w:rPr>
+                <w:lang w:val="en-US"/>
+              </w:rPr>
+            </w:pPr>
+            <w:r>
+              <w:rPr>
+                <w:lang w:val="en-US"/>
+              </w:rPr>
+              <w:t>12.035</w:t>
+            </w:r>
+          </w:p>
+        </w:tc>
+      </w:tr>
+    </w:tbl>
+    <w:p>
+      <w:pPr>
+        <w:jc w:val="both"/>
+        <w:rPr>
+          <w:lang w:val="en-US"/>
+        </w:rPr>
+      </w:pPr>
+    </w:p>
+    <w:p>
+      <w:pPr>
+        <w:jc w:val="both"/>
+        <w:rPr>
+          <w:lang w:val="en-US"/>
+        </w:rPr>
+      </w:pPr>
+      <w:r>
+        <w:rPr>
+          <w:lang w:val="en-US"/>
+        </w:rPr>
+        <w:t>Results</w:t>
+      </w:r>
+      <w:r>
+        <w:rPr>
+          <w:lang w:val="en-US"/>
+        </w:rPr>
+        <w:t>, as expected,</w:t>
+      </w:r>
+      <w:r>
+        <w:rPr>
+          <w:lang w:val="en-US"/>
+        </w:rPr>
+        <w:t xml:space="preserve"> are better with larger batch size, the model is capable of converging faster, Comparing batch size of 64 batch size of 8, the accuracy with the first one was capable to jump from 12% to 19.8% in one round, while with batch size 8 accuracy remained 12% for 2 rounds. </w:t>
+      </w:r>
+    </w:p>
+    <w:p>
+      <w:pPr>
+        <w:jc w:val="both"/>
+        <w:rPr>
+          <w:lang w:val="en-US"/>
+        </w:rPr>
+      </w:pPr>
+      <w:r>
+        <w:rPr>
+          <w:lang w:val="en-US"/>
+        </w:rPr>
+        <w:lastRenderedPageBreak/>
+        <w:t xml:space="preserve">The same is true for the learning rate with a high learning rate (last column); the model didn’t converge at all, and as shown, loss and accuracy are not changing round after the other.  </w:t>
       </w:r>
     </w:p>
     <w:sectPr>
@@ -3016,6 +5525,119 @@
       </w:rPr>
     </w:lvl>
   </w:abstractNum>
+  <w:abstractNum w:abstractNumId="4" w15:restartNumberingAfterBreak="0">
+    <w:nsid w:val="7852261A"/>
+    <w:multiLevelType w:val="hybridMultilevel"/>
+    <w:tmpl w:val="D9D2FAC4"/>
+    <w:lvl w:ilvl="0" w:tplc="04070001">
+      <w:start w:val="1"/>
+      <w:numFmt w:val="bullet"/>
+      <w:lvlText w:val=""/>
+      <w:lvlJc w:val="left"/>
+      <w:pPr>
+        <w:ind w:left="720" w:hanging="360"/>
+      </w:pPr>
+      <w:rPr>
+        <w:rFonts w:ascii="Symbol" w:hAnsi="Symbol" w:hint="default"/>
+      </w:rPr>
+    </w:lvl>
+    <w:lvl w:ilvl="1" w:tplc="04070003" w:tentative="1">
+      <w:start w:val="1"/>
+      <w:numFmt w:val="bullet"/>
+      <w:lvlText w:val="o"/>
+      <w:lvlJc w:val="left"/>
+      <w:pPr>
+        <w:ind w:left="1440" w:hanging="360"/>
+      </w:pPr>
+      <w:rPr>
+        <w:rFonts w:ascii="Courier New" w:hAnsi="Courier New" w:cs="Courier New" w:hint="default"/>
+      </w:rPr>
+    </w:lvl>
+    <w:lvl w:ilvl="2" w:tplc="04070005" w:tentative="1">
+      <w:start w:val="1"/>
+      <w:numFmt w:val="bullet"/>
+      <w:lvlText w:val=""/>
+      <w:lvlJc w:val="left"/>
+      <w:pPr>
+        <w:ind w:left="2160" w:hanging="360"/>
+      </w:pPr>
+      <w:rPr>
+        <w:rFonts w:ascii="Wingdings" w:hAnsi="Wingdings" w:hint="default"/>
+      </w:rPr>
+    </w:lvl>
+    <w:lvl w:ilvl="3" w:tplc="04070001" w:tentative="1">
+      <w:start w:val="1"/>
+      <w:numFmt w:val="bullet"/>
+      <w:lvlText w:val=""/>
+      <w:lvlJc w:val="left"/>
+      <w:pPr>
+        <w:ind w:left="2880" w:hanging="360"/>
+      </w:pPr>
+      <w:rPr>
+        <w:rFonts w:ascii="Symbol" w:hAnsi="Symbol" w:hint="default"/>
+      </w:rPr>
+    </w:lvl>
+    <w:lvl w:ilvl="4" w:tplc="04070003" w:tentative="1">
+      <w:start w:val="1"/>
+      <w:numFmt w:val="bullet"/>
+      <w:lvlText w:val="o"/>
+      <w:lvlJc w:val="left"/>
+      <w:pPr>
+        <w:ind w:left="3600" w:hanging="360"/>
+      </w:pPr>
+      <w:rPr>
+        <w:rFonts w:ascii="Courier New" w:hAnsi="Courier New" w:cs="Courier New" w:hint="default"/>
+      </w:rPr>
+    </w:lvl>
+    <w:lvl w:ilvl="5" w:tplc="04070005" w:tentative="1">
+      <w:start w:val="1"/>
+      <w:numFmt w:val="bullet"/>
+      <w:lvlText w:val=""/>
+      <w:lvlJc w:val="left"/>
+      <w:pPr>
+        <w:ind w:left="4320" w:hanging="360"/>
+      </w:pPr>
+      <w:rPr>
+        <w:rFonts w:ascii="Wingdings" w:hAnsi="Wingdings" w:hint="default"/>
+      </w:rPr>
+    </w:lvl>
+    <w:lvl w:ilvl="6" w:tplc="04070001" w:tentative="1">
+      <w:start w:val="1"/>
+      <w:numFmt w:val="bullet"/>
+      <w:lvlText w:val=""/>
+      <w:lvlJc w:val="left"/>
+      <w:pPr>
+        <w:ind w:left="5040" w:hanging="360"/>
+      </w:pPr>
+      <w:rPr>
+        <w:rFonts w:ascii="Symbol" w:hAnsi="Symbol" w:hint="default"/>
+      </w:rPr>
+    </w:lvl>
+    <w:lvl w:ilvl="7" w:tplc="04070003" w:tentative="1">
+      <w:start w:val="1"/>
+      <w:numFmt w:val="bullet"/>
+      <w:lvlText w:val="o"/>
+      <w:lvlJc w:val="left"/>
+      <w:pPr>
+        <w:ind w:left="5760" w:hanging="360"/>
+      </w:pPr>
+      <w:rPr>
+        <w:rFonts w:ascii="Courier New" w:hAnsi="Courier New" w:cs="Courier New" w:hint="default"/>
+      </w:rPr>
+    </w:lvl>
+    <w:lvl w:ilvl="8" w:tplc="04070005" w:tentative="1">
+      <w:start w:val="1"/>
+      <w:numFmt w:val="bullet"/>
+      <w:lvlText w:val=""/>
+      <w:lvlJc w:val="left"/>
+      <w:pPr>
+        <w:ind w:left="6480" w:hanging="360"/>
+      </w:pPr>
+      <w:rPr>
+        <w:rFonts w:ascii="Wingdings" w:hAnsi="Wingdings" w:hint="default"/>
+      </w:rPr>
+    </w:lvl>
+  </w:abstractNum>
   <w:num w:numId="1" w16cid:durableId="1569799793">
     <w:abstractNumId w:val="2"/>
   </w:num>
@@ -3027,6 +5649,9 @@
   </w:num>
   <w:num w:numId="4" w16cid:durableId="278492407">
     <w:abstractNumId w:val="3"/>
+  </w:num>
+  <w:num w:numId="5" w16cid:durableId="312686378">
+    <w:abstractNumId w:val="4"/>
   </w:num>
 </w:numbering>
 </file>
@@ -3040,7 +5665,7 @@
         <w:kern w:val="2"/>
         <w:sz w:val="24"/>
         <w:szCs w:val="24"/>
-        <w:lang w:val="en-DE" w:eastAsia="en-US" w:bidi="ar-SA"/>
+        <w:lang w:eastAsia="en-US" w:bidi="ar-SA"/>
         <w14:ligatures w14:val="standardContextual"/>
       </w:rPr>
     </w:rPrDefault>
@@ -3427,6 +6052,7 @@
   <w:style w:type="paragraph" w:default="1" w:styleId="Normal">
     <w:name w:val="Normal"/>
     <w:qFormat/>
+    <w:rsid w:val="009D38AF"/>
   </w:style>
   <w:style w:type="character" w:default="1" w:styleId="DefaultParagraphFont">
     <w:name w:val="Default Paragraph Font"/>
@@ -3570,6 +6196,183 @@
       <w:lang w:eastAsia="en-GB"/>
       <w14:ligatures w14:val="none"/>
     </w:rPr>
+  </w:style>
+  <w:style w:type="table" w:styleId="TableGridLight">
+    <w:name w:val="Grid Table Light"/>
+    <w:basedOn w:val="TableNormal"/>
+    <w:uiPriority w:val="40"/>
+    <w:rsid w:val="00AB463F"/>
+    <w:tblPr>
+      <w:tblBorders>
+        <w:top w:val="single" w:sz="4" w:space="0" w:color="BFBFBF" w:themeColor="background1" w:themeShade="BF"/>
+        <w:left w:val="single" w:sz="4" w:space="0" w:color="BFBFBF" w:themeColor="background1" w:themeShade="BF"/>
+        <w:bottom w:val="single" w:sz="4" w:space="0" w:color="BFBFBF" w:themeColor="background1" w:themeShade="BF"/>
+        <w:right w:val="single" w:sz="4" w:space="0" w:color="BFBFBF" w:themeColor="background1" w:themeShade="BF"/>
+        <w:insideH w:val="single" w:sz="4" w:space="0" w:color="BFBFBF" w:themeColor="background1" w:themeShade="BF"/>
+        <w:insideV w:val="single" w:sz="4" w:space="0" w:color="BFBFBF" w:themeColor="background1" w:themeShade="BF"/>
+      </w:tblBorders>
+    </w:tblPr>
+  </w:style>
+  <w:style w:type="table" w:styleId="PlainTable1">
+    <w:name w:val="Plain Table 1"/>
+    <w:basedOn w:val="TableNormal"/>
+    <w:uiPriority w:val="41"/>
+    <w:rsid w:val="00AB463F"/>
+    <w:tblPr>
+      <w:tblStyleRowBandSize w:val="1"/>
+      <w:tblStyleColBandSize w:val="1"/>
+      <w:tblBorders>
+        <w:top w:val="single" w:sz="4" w:space="0" w:color="BFBFBF" w:themeColor="background1" w:themeShade="BF"/>
+        <w:left w:val="single" w:sz="4" w:space="0" w:color="BFBFBF" w:themeColor="background1" w:themeShade="BF"/>
+        <w:bottom w:val="single" w:sz="4" w:space="0" w:color="BFBFBF" w:themeColor="background1" w:themeShade="BF"/>
+        <w:right w:val="single" w:sz="4" w:space="0" w:color="BFBFBF" w:themeColor="background1" w:themeShade="BF"/>
+        <w:insideH w:val="single" w:sz="4" w:space="0" w:color="BFBFBF" w:themeColor="background1" w:themeShade="BF"/>
+        <w:insideV w:val="single" w:sz="4" w:space="0" w:color="BFBFBF" w:themeColor="background1" w:themeShade="BF"/>
+      </w:tblBorders>
+    </w:tblPr>
+    <w:tblStylePr w:type="firstRow">
+      <w:rPr>
+        <w:b/>
+        <w:bCs/>
+      </w:rPr>
+    </w:tblStylePr>
+    <w:tblStylePr w:type="lastRow">
+      <w:rPr>
+        <w:b/>
+        <w:bCs/>
+      </w:rPr>
+      <w:tblPr/>
+      <w:tcPr>
+        <w:tcBorders>
+          <w:top w:val="double" w:sz="4" w:space="0" w:color="BFBFBF" w:themeColor="background1" w:themeShade="BF"/>
+        </w:tcBorders>
+      </w:tcPr>
+    </w:tblStylePr>
+    <w:tblStylePr w:type="firstCol">
+      <w:rPr>
+        <w:b/>
+        <w:bCs/>
+      </w:rPr>
+    </w:tblStylePr>
+    <w:tblStylePr w:type="lastCol">
+      <w:rPr>
+        <w:b/>
+        <w:bCs/>
+      </w:rPr>
+    </w:tblStylePr>
+    <w:tblStylePr w:type="band1Vert">
+      <w:tblPr/>
+      <w:tcPr>
+        <w:shd w:val="clear" w:color="auto" w:fill="F2F2F2" w:themeFill="background1" w:themeFillShade="F2"/>
+      </w:tcPr>
+    </w:tblStylePr>
+    <w:tblStylePr w:type="band1Horz">
+      <w:tblPr/>
+      <w:tcPr>
+        <w:shd w:val="clear" w:color="auto" w:fill="F2F2F2" w:themeFill="background1" w:themeFillShade="F2"/>
+      </w:tcPr>
+    </w:tblStylePr>
+  </w:style>
+  <w:style w:type="table" w:styleId="PlainTable3">
+    <w:name w:val="Plain Table 3"/>
+    <w:basedOn w:val="TableNormal"/>
+    <w:uiPriority w:val="43"/>
+    <w:rsid w:val="00AB463F"/>
+    <w:tblPr>
+      <w:tblStyleRowBandSize w:val="1"/>
+      <w:tblStyleColBandSize w:val="1"/>
+    </w:tblPr>
+    <w:tblStylePr w:type="firstRow">
+      <w:rPr>
+        <w:b/>
+        <w:bCs/>
+        <w:caps/>
+      </w:rPr>
+      <w:tblPr/>
+      <w:tcPr>
+        <w:tcBorders>
+          <w:bottom w:val="single" w:sz="4" w:space="0" w:color="7F7F7F" w:themeColor="text1" w:themeTint="80"/>
+        </w:tcBorders>
+      </w:tcPr>
+    </w:tblStylePr>
+    <w:tblStylePr w:type="lastRow">
+      <w:rPr>
+        <w:b/>
+        <w:bCs/>
+        <w:caps/>
+      </w:rPr>
+      <w:tblPr/>
+      <w:tcPr>
+        <w:tcBorders>
+          <w:top w:val="nil"/>
+        </w:tcBorders>
+      </w:tcPr>
+    </w:tblStylePr>
+    <w:tblStylePr w:type="firstCol">
+      <w:rPr>
+        <w:b/>
+        <w:bCs/>
+        <w:caps/>
+      </w:rPr>
+      <w:tblPr/>
+      <w:tcPr>
+        <w:tcBorders>
+          <w:right w:val="single" w:sz="4" w:space="0" w:color="7F7F7F" w:themeColor="text1" w:themeTint="80"/>
+        </w:tcBorders>
+      </w:tcPr>
+    </w:tblStylePr>
+    <w:tblStylePr w:type="lastCol">
+      <w:rPr>
+        <w:b/>
+        <w:bCs/>
+        <w:caps/>
+      </w:rPr>
+      <w:tblPr/>
+      <w:tcPr>
+        <w:tcBorders>
+          <w:left w:val="nil"/>
+        </w:tcBorders>
+      </w:tcPr>
+    </w:tblStylePr>
+    <w:tblStylePr w:type="band1Vert">
+      <w:tblPr/>
+      <w:tcPr>
+        <w:shd w:val="clear" w:color="auto" w:fill="F2F2F2" w:themeFill="background1" w:themeFillShade="F2"/>
+      </w:tcPr>
+    </w:tblStylePr>
+    <w:tblStylePr w:type="band1Horz">
+      <w:tblPr/>
+      <w:tcPr>
+        <w:shd w:val="clear" w:color="auto" w:fill="F2F2F2" w:themeFill="background1" w:themeFillShade="F2"/>
+      </w:tcPr>
+    </w:tblStylePr>
+    <w:tblStylePr w:type="neCell">
+      <w:tblPr/>
+      <w:tcPr>
+        <w:tcBorders>
+          <w:left w:val="nil"/>
+        </w:tcBorders>
+      </w:tcPr>
+    </w:tblStylePr>
+    <w:tblStylePr w:type="nwCell">
+      <w:tblPr/>
+      <w:tcPr>
+        <w:tcBorders>
+          <w:right w:val="nil"/>
+        </w:tcBorders>
+      </w:tcPr>
+    </w:tblStylePr>
+  </w:style>
+  <w:style w:type="paragraph" w:styleId="ListParagraph">
+    <w:name w:val="List Paragraph"/>
+    <w:basedOn w:val="Normal"/>
+    <w:uiPriority w:val="34"/>
+    <w:qFormat/>
+    <w:rsid w:val="005A2319"/>
+    <w:pPr>
+      <w:ind w:left="720"/>
+      <w:contextualSpacing/>
+    </w:pPr>
   </w:style>
 </w:styles>
 </file>

</xml_diff>